<commit_message>
More board screen functionality * Updated writeup * Delete card and create comment are working * Factored card_list and card_detail out of board_screen
</commit_message>
<xml_diff>
--- a/mccaffrey_jonathan_week14.docx
+++ b/mccaffrey_jonathan_week14.docx
@@ -49,20 +49,34 @@
         </w:rPr>
         <w:t xml:space="preserve">Current project hosted URL: </w:t>
       </w:r>
-    </w:p>
-    <w:p>
-      <w:pPr>
+      <w:hyperlink r:id="rId5" w:history="1">
+        <w:r>
+          <w:rPr>
+            <w:rStyle w:val="Hyperlink"/>
+          </w:rPr>
+          <w:t>http://liontracks.teammccaffrey.com/</w:t>
+        </w:r>
+      </w:hyperlink>
+      <w:r>
         <w:rPr>
           <w:b/>
         </w:rPr>
-      </w:pPr>
-      <w:r>
+        <w:t xml:space="preserve"> </w:t>
+      </w:r>
+    </w:p>
+    <w:p>
+      <w:pPr>
         <w:rPr>
           <w:b/>
         </w:rPr>
+      </w:pPr>
+      <w:r>
+        <w:rPr>
+          <w:b/>
+        </w:rPr>
         <w:t xml:space="preserve">Code hosted on GitHub: </w:t>
       </w:r>
-      <w:hyperlink r:id="rId5" w:history="1">
+      <w:hyperlink r:id="rId6" w:history="1">
         <w:r>
           <w:rPr>
             <w:rStyle w:val="Hyperlink"/>
@@ -884,13 +898,7 @@
       </w:r>
       <w:proofErr w:type="spellEnd"/>
       <w:r>
-        <w:t>/lists/&lt;id&gt;</w:t>
-      </w:r>
-      <w:r>
-        <w:t xml:space="preserve"> – </w:t>
-      </w:r>
-      <w:r>
-        <w:t>Delete a list</w:t>
+        <w:t>/lists/&lt;id&gt; – Delete a list</w:t>
       </w:r>
     </w:p>
     <w:p>
@@ -928,13 +936,7 @@
       </w:r>
       <w:proofErr w:type="spellEnd"/>
       <w:r>
-        <w:t xml:space="preserve">/cards/&lt;id&gt; </w:t>
-      </w:r>
-      <w:r>
-        <w:t>–</w:t>
-      </w:r>
-      <w:r>
-        <w:t xml:space="preserve"> Retrieve details about a card</w:t>
+        <w:t>/cards/&lt;id&gt; – Retrieve details about a card</w:t>
       </w:r>
     </w:p>
     <w:p>
@@ -954,13 +956,7 @@
       </w:r>
       <w:proofErr w:type="spellEnd"/>
       <w:r>
-        <w:t xml:space="preserve">/cards </w:t>
-      </w:r>
-      <w:r>
-        <w:t>–</w:t>
-      </w:r>
-      <w:r>
-        <w:t xml:space="preserve"> Create a new card</w:t>
+        <w:t>/cards – Create a new card</w:t>
       </w:r>
     </w:p>
     <w:p>
@@ -980,13 +976,7 @@
       </w:r>
       <w:proofErr w:type="spellEnd"/>
       <w:r>
-        <w:t xml:space="preserve">/cards </w:t>
-      </w:r>
-      <w:r>
-        <w:t>–</w:t>
-      </w:r>
-      <w:r>
-        <w:t xml:space="preserve"> Update a card</w:t>
+        <w:t>/cards – Update a card</w:t>
       </w:r>
     </w:p>
     <w:p>
@@ -1006,13 +996,7 @@
       </w:r>
       <w:proofErr w:type="spellEnd"/>
       <w:r>
-        <w:t>/cards/&lt;id&gt;</w:t>
-      </w:r>
-      <w:r>
-        <w:t xml:space="preserve"> –</w:t>
-      </w:r>
-      <w:r>
-        <w:t xml:space="preserve"> Delete a card</w:t>
+        <w:t>/cards/&lt;id&gt; – Delete a card</w:t>
       </w:r>
     </w:p>
     <w:p>
@@ -1050,13 +1034,7 @@
       </w:r>
       <w:proofErr w:type="spellEnd"/>
       <w:r>
-        <w:t>/comments</w:t>
-      </w:r>
-      <w:r>
-        <w:t xml:space="preserve"> –</w:t>
-      </w:r>
-      <w:r>
-        <w:t xml:space="preserve"> Create a comment</w:t>
+        <w:t>/comments – Create a comment</w:t>
       </w:r>
     </w:p>
     <w:p>
@@ -1076,13 +1054,7 @@
       </w:r>
       <w:proofErr w:type="spellEnd"/>
       <w:r>
-        <w:t>/comments/&lt;id&gt;</w:t>
-      </w:r>
-      <w:r>
-        <w:t xml:space="preserve"> –</w:t>
-      </w:r>
-      <w:r>
-        <w:t xml:space="preserve"> Update a comment</w:t>
+        <w:t>/comments/&lt;id&gt; – Update a comment</w:t>
       </w:r>
     </w:p>
     <w:p>
@@ -1102,13 +1074,7 @@
       </w:r>
       <w:proofErr w:type="spellEnd"/>
       <w:r>
-        <w:t xml:space="preserve">/comments/&lt;id&gt; </w:t>
-      </w:r>
-      <w:r>
-        <w:t>–</w:t>
-      </w:r>
-      <w:r>
-        <w:t xml:space="preserve"> Delete a comment</w:t>
+        <w:t>/comments/&lt;id&gt; – Delete a comment</w:t>
       </w:r>
     </w:p>
     <w:p>
@@ -1147,13 +1113,7 @@
       </w:r>
       <w:proofErr w:type="spellEnd"/>
       <w:r>
-        <w:t xml:space="preserve">/auth/login </w:t>
-      </w:r>
-      <w:r>
-        <w:t>–</w:t>
-      </w:r>
-      <w:r>
-        <w:t xml:space="preserve"> Login</w:t>
+        <w:t>/auth/login – Login</w:t>
       </w:r>
     </w:p>
     <w:p>
@@ -1173,13 +1133,7 @@
       </w:r>
       <w:proofErr w:type="spellEnd"/>
       <w:r>
-        <w:t xml:space="preserve">/auth/register </w:t>
-      </w:r>
-      <w:r>
-        <w:t>–</w:t>
-      </w:r>
-      <w:r>
-        <w:t xml:space="preserve"> Create an account</w:t>
+        <w:t>/auth/register – Create an account</w:t>
       </w:r>
     </w:p>
     <w:p>
@@ -1217,13 +1171,7 @@
       </w:r>
       <w:proofErr w:type="spellEnd"/>
       <w:r>
-        <w:t>/users</w:t>
-      </w:r>
-      <w:r>
-        <w:t xml:space="preserve"> –</w:t>
-      </w:r>
-      <w:r>
-        <w:t xml:space="preserve"> Retrieve all users</w:t>
+        <w:t>/users – Retrieve all users</w:t>
       </w:r>
     </w:p>
     <w:p>
@@ -1243,13 +1191,7 @@
       </w:r>
       <w:proofErr w:type="spellEnd"/>
       <w:r>
-        <w:t xml:space="preserve">/users/&lt;id&gt; </w:t>
-      </w:r>
-      <w:r>
-        <w:t>–</w:t>
-      </w:r>
-      <w:r>
-        <w:t xml:space="preserve"> Retrieve users by id</w:t>
+        <w:t>/users/&lt;id&gt; – Retrieve users by id</w:t>
       </w:r>
     </w:p>
     <w:p>
@@ -1269,13 +1211,7 @@
       </w:r>
       <w:proofErr w:type="spellEnd"/>
       <w:r>
-        <w:t>/users/&lt;id&gt;</w:t>
-      </w:r>
-      <w:r>
-        <w:t xml:space="preserve"> –</w:t>
-      </w:r>
-      <w:r>
-        <w:t xml:space="preserve"> Update user </w:t>
+        <w:t xml:space="preserve">/users/&lt;id&gt; – Update user </w:t>
       </w:r>
     </w:p>
     <w:p>
@@ -1915,8 +1851,6 @@
       <w:r>
         <w:t>”</w:t>
       </w:r>
-      <w:bookmarkStart w:id="0" w:name="_GoBack"/>
-      <w:bookmarkEnd w:id="0"/>
       <w:r>
         <w:t xml:space="preserve"> response code here as a correct login since this system doesn’t require a password.</w:t>
       </w:r>
@@ -1924,174 +1858,29 @@
     <w:p/>
     <w:p>
       <w:r>
-        <w:t>The JavaScript frontend contains the following routes:</w:t>
-      </w:r>
-    </w:p>
-    <w:p>
-      <w:pPr>
-        <w:pStyle w:val="ListParagraph"/>
-        <w:numPr>
-          <w:ilvl w:val="0"/>
-          <w:numId w:val="1"/>
-        </w:numPr>
-      </w:pPr>
-      <w:r>
-        <w:t xml:space="preserve">/ - The home page, not yet styled but will contain an overview of the </w:t>
-      </w:r>
-      <w:proofErr w:type="spellStart"/>
-      <w:r>
-        <w:t>LionTracks</w:t>
-      </w:r>
-      <w:proofErr w:type="spellEnd"/>
-      <w:r>
-        <w:t xml:space="preserve"> system</w:t>
-      </w:r>
-    </w:p>
-    <w:p>
-      <w:pPr>
-        <w:pStyle w:val="ListParagraph"/>
-        <w:numPr>
-          <w:ilvl w:val="0"/>
-          <w:numId w:val="1"/>
-        </w:numPr>
-      </w:pPr>
-      <w:r>
-        <w:t>/login – The Login form with a link to the registration page</w:t>
-      </w:r>
-    </w:p>
-    <w:p>
-      <w:pPr>
-        <w:pStyle w:val="ListParagraph"/>
-        <w:numPr>
-          <w:ilvl w:val="0"/>
-          <w:numId w:val="1"/>
-        </w:numPr>
-      </w:pPr>
-      <w:r>
-        <w:t>/register – The registration form to create a new account</w:t>
-      </w:r>
-    </w:p>
-    <w:p>
-      <w:pPr>
-        <w:pStyle w:val="ListParagraph"/>
-        <w:numPr>
-          <w:ilvl w:val="0"/>
-          <w:numId w:val="1"/>
-        </w:numPr>
-      </w:pPr>
-      <w:r>
+        <w:t xml:space="preserve">As you click around and edit things on the page, you can see in your </w:t>
+      </w:r>
+      <w:proofErr w:type="gramStart"/>
+      <w:r>
+        <w:t>browsers</w:t>
+      </w:r>
+      <w:proofErr w:type="gramEnd"/>
+      <w:r>
+        <w:t xml:space="preserve"> development console (under Network) that REST transactions are occurring to keep the server up-to-date with what you’re doing.</w:t>
+      </w:r>
+    </w:p>
+    <w:p/>
+    <w:p>
+      <w:r>
+        <w:rPr>
+          <w:noProof/>
+        </w:rPr>
         <w:lastRenderedPageBreak/>
-        <w:t>/board – The interactive task board. This board has lists which contain cards. You can drag and drop the cards and lists to reorder them and move the cards between lists. Clicking on a title lets you edit it and clicking on a card takes you to a detail page where it can be edited or commented on.</w:t>
-      </w:r>
-    </w:p>
-    <w:p>
-      <w:pPr>
-        <w:pStyle w:val="ListParagraph"/>
-      </w:pPr>
-    </w:p>
-    <w:p>
-      <w:pPr>
-        <w:pStyle w:val="ListParagraph"/>
-        <w:ind w:left="0"/>
-      </w:pPr>
-      <w:r>
-        <w:t>Here is a screenshot of these pages in their current state:</w:t>
-      </w:r>
-    </w:p>
-    <w:p>
-      <w:pPr>
-        <w:pStyle w:val="ListParagraph"/>
-        <w:ind w:left="0"/>
-      </w:pPr>
-    </w:p>
-    <w:p>
-      <w:pPr>
-        <w:pStyle w:val="ListParagraph"/>
-        <w:ind w:left="0"/>
-        <w:rPr>
-          <w:b/>
-        </w:rPr>
-      </w:pPr>
-      <w:r>
-        <w:rPr>
-          <w:b/>
-        </w:rPr>
-        <w:t>Login Page</w:t>
-      </w:r>
-      <w:r>
-        <w:rPr>
-          <w:noProof/>
-        </w:rPr>
         <w:drawing>
-          <wp:inline distT="0" distB="0" distL="0" distR="0" wp14:anchorId="3D2C41DD" wp14:editId="6CCAD918">
-            <wp:extent cx="5943600" cy="4620260"/>
-            <wp:effectExtent l="0" t="0" r="0" b="8890"/>
-            <wp:docPr id="11" name="Picture 11"/>
-            <wp:cNvGraphicFramePr>
-              <a:graphicFrameLocks xmlns:a="http://schemas.openxmlformats.org/drawingml/2006/main" noChangeAspect="1"/>
-            </wp:cNvGraphicFramePr>
-            <a:graphic xmlns:a="http://schemas.openxmlformats.org/drawingml/2006/main">
-              <a:graphicData uri="http://schemas.openxmlformats.org/drawingml/2006/picture">
-                <pic:pic xmlns:pic="http://schemas.openxmlformats.org/drawingml/2006/picture">
-                  <pic:nvPicPr>
-                    <pic:cNvPr id="1" name=""/>
-                    <pic:cNvPicPr/>
-                  </pic:nvPicPr>
-                  <pic:blipFill>
-                    <a:blip r:embed="rId6"/>
-                    <a:stretch>
-                      <a:fillRect/>
-                    </a:stretch>
-                  </pic:blipFill>
-                  <pic:spPr>
-                    <a:xfrm>
-                      <a:off x="0" y="0"/>
-                      <a:ext cx="5943600" cy="4620260"/>
-                    </a:xfrm>
-                    <a:prstGeom prst="rect">
-                      <a:avLst/>
-                    </a:prstGeom>
-                  </pic:spPr>
-                </pic:pic>
-              </a:graphicData>
-            </a:graphic>
-          </wp:inline>
-        </w:drawing>
-      </w:r>
-      <w:r>
-        <w:rPr>
-          <w:b/>
-        </w:rPr>
-        <w:br w:type="page"/>
-      </w:r>
-    </w:p>
-    <w:p>
-      <w:pPr>
-        <w:pStyle w:val="ListParagraph"/>
-        <w:ind w:left="0"/>
-      </w:pPr>
-      <w:r>
-        <w:rPr>
-          <w:b/>
-        </w:rPr>
-        <w:lastRenderedPageBreak/>
-        <w:t>Board Page</w:t>
-      </w:r>
-    </w:p>
-    <w:p>
-      <w:pPr>
-        <w:pStyle w:val="ListParagraph"/>
-        <w:ind w:left="0"/>
-      </w:pPr>
-      <w:r>
-        <w:rPr>
-          <w:noProof/>
-        </w:rPr>
-        <w:drawing>
-          <wp:inline distT="0" distB="0" distL="0" distR="0" wp14:anchorId="3F2A68AD" wp14:editId="0F059130">
-            <wp:extent cx="5943600" cy="4620260"/>
-            <wp:effectExtent l="0" t="0" r="0" b="8890"/>
-            <wp:docPr id="1" name="Picture 1"/>
+          <wp:inline distT="0" distB="0" distL="0" distR="0" wp14:anchorId="78390317" wp14:editId="70A81086">
+            <wp:extent cx="5943600" cy="995045"/>
+            <wp:effectExtent l="0" t="0" r="0" b="0"/>
+            <wp:docPr id="9" name="Picture 9"/>
             <wp:cNvGraphicFramePr>
               <a:graphicFrameLocks xmlns:a="http://schemas.openxmlformats.org/drawingml/2006/main" noChangeAspect="1"/>
             </wp:cNvGraphicFramePr>
@@ -2111,7 +1900,7 @@
                   <pic:spPr>
                     <a:xfrm>
                       <a:off x="0" y="0"/>
-                      <a:ext cx="5943600" cy="4620260"/>
+                      <a:ext cx="5943600" cy="995045"/>
                     </a:xfrm>
                     <a:prstGeom prst="rect">
                       <a:avLst/>
@@ -2124,66 +1913,112 @@
         </w:drawing>
       </w:r>
     </w:p>
+    <w:p/>
+    <w:p>
+      <w:r>
+        <w:t>The JavaScript frontend contains the following routes:</w:t>
+      </w:r>
+    </w:p>
+    <w:p>
+      <w:pPr>
+        <w:pStyle w:val="ListParagraph"/>
+        <w:numPr>
+          <w:ilvl w:val="0"/>
+          <w:numId w:val="1"/>
+        </w:numPr>
+      </w:pPr>
+      <w:r>
+        <w:t xml:space="preserve">/ - The home page, not yet styled but will contain an overview of the </w:t>
+      </w:r>
+      <w:proofErr w:type="spellStart"/>
+      <w:r>
+        <w:t>LionTracks</w:t>
+      </w:r>
+      <w:proofErr w:type="spellEnd"/>
+      <w:r>
+        <w:t xml:space="preserve"> system</w:t>
+      </w:r>
+    </w:p>
+    <w:p>
+      <w:pPr>
+        <w:pStyle w:val="ListParagraph"/>
+        <w:numPr>
+          <w:ilvl w:val="0"/>
+          <w:numId w:val="1"/>
+        </w:numPr>
+      </w:pPr>
+      <w:r>
+        <w:t>/login – The Login form with a link to the registration page</w:t>
+      </w:r>
+    </w:p>
+    <w:p>
+      <w:pPr>
+        <w:pStyle w:val="ListParagraph"/>
+        <w:numPr>
+          <w:ilvl w:val="0"/>
+          <w:numId w:val="1"/>
+        </w:numPr>
+      </w:pPr>
+      <w:r>
+        <w:t>/register – The registration form to create a new account</w:t>
+      </w:r>
+    </w:p>
+    <w:p>
+      <w:pPr>
+        <w:pStyle w:val="ListParagraph"/>
+        <w:numPr>
+          <w:ilvl w:val="0"/>
+          <w:numId w:val="1"/>
+        </w:numPr>
+      </w:pPr>
+      <w:r>
+        <w:t>/board – The interactive task board. This board has lists which contain cards. You can drag and drop the cards and lists to reorder them and move the cards between lists. Clicking on a title lets you edit it and clicking on a card takes you to a detail page where it can be edited or commented on.</w:t>
+      </w:r>
+    </w:p>
+    <w:p>
+      <w:pPr>
+        <w:pStyle w:val="ListParagraph"/>
+      </w:pPr>
+    </w:p>
     <w:p>
       <w:pPr>
         <w:pStyle w:val="ListParagraph"/>
         <w:ind w:left="0"/>
       </w:pPr>
-    </w:p>
-    <w:p>
-      <w:pPr>
+      <w:r>
+        <w:t>Here is a screenshot of these pages in their current state:</w:t>
+      </w:r>
+    </w:p>
+    <w:p>
+      <w:pPr>
+        <w:pStyle w:val="ListParagraph"/>
+        <w:ind w:left="0"/>
+      </w:pPr>
+    </w:p>
+    <w:p>
+      <w:pPr>
+        <w:pStyle w:val="ListParagraph"/>
+        <w:ind w:left="0"/>
         <w:rPr>
           <w:b/>
         </w:rPr>
       </w:pPr>
       <w:r>
-        <w:t xml:space="preserve">On this page users can create lists and cards, and then arrange them as they see fit. Right </w:t>
-      </w:r>
-      <w:proofErr w:type="gramStart"/>
-      <w:r>
-        <w:t>now</w:t>
-      </w:r>
-      <w:proofErr w:type="gramEnd"/>
-      <w:r>
-        <w:t xml:space="preserve"> in the screenshot I have lots of test data created so I can make sure and catch edge cases. When I deploy this for the final phase, I’ll clear out this data and populate it with more realistic cards and lists.</w:t>
-      </w:r>
-      <w:r>
         <w:rPr>
           <w:b/>
         </w:rPr>
-        <w:br w:type="page"/>
-      </w:r>
-    </w:p>
-    <w:p>
-      <w:pPr>
-        <w:pStyle w:val="ListParagraph"/>
-        <w:ind w:left="0"/>
-        <w:rPr>
-          <w:b/>
-        </w:rPr>
-      </w:pPr>
-      <w:r>
-        <w:rPr>
-          <w:b/>
-        </w:rPr>
         <w:lastRenderedPageBreak/>
-        <w:t>Card Detail</w:t>
-      </w:r>
-    </w:p>
-    <w:p>
-      <w:pPr>
-        <w:pStyle w:val="ListParagraph"/>
-        <w:ind w:left="0"/>
-      </w:pPr>
+        <w:t>Login Page</w:t>
+      </w:r>
       <w:r>
         <w:rPr>
           <w:noProof/>
         </w:rPr>
         <w:drawing>
-          <wp:inline distT="0" distB="0" distL="0" distR="0" wp14:anchorId="1551955A" wp14:editId="39EA854C">
+          <wp:inline distT="0" distB="0" distL="0" distR="0" wp14:anchorId="3D2C41DD" wp14:editId="6CCAD918">
             <wp:extent cx="5943600" cy="4620260"/>
             <wp:effectExtent l="0" t="0" r="0" b="8890"/>
-            <wp:docPr id="12" name="Picture 12"/>
+            <wp:docPr id="11" name="Picture 11"/>
             <wp:cNvGraphicFramePr>
               <a:graphicFrameLocks xmlns:a="http://schemas.openxmlformats.org/drawingml/2006/main" noChangeAspect="1"/>
             </wp:cNvGraphicFramePr>
@@ -2215,19 +2050,192 @@
           </wp:inline>
         </w:drawing>
       </w:r>
+      <w:r>
+        <w:rPr>
+          <w:b/>
+        </w:rPr>
+        <w:br w:type="page"/>
+      </w:r>
     </w:p>
     <w:p>
       <w:pPr>
         <w:pStyle w:val="ListParagraph"/>
         <w:ind w:left="0"/>
       </w:pPr>
+      <w:r>
+        <w:rPr>
+          <w:b/>
+        </w:rPr>
+        <w:lastRenderedPageBreak/>
+        <w:t>Board Page</w:t>
+      </w:r>
+    </w:p>
+    <w:p>
+      <w:pPr>
+        <w:pStyle w:val="ListParagraph"/>
+        <w:ind w:left="0"/>
+      </w:pPr>
+      <w:r>
+        <w:rPr>
+          <w:noProof/>
+        </w:rPr>
+        <w:drawing>
+          <wp:inline distT="0" distB="0" distL="0" distR="0" wp14:anchorId="3F2A68AD" wp14:editId="0F059130">
+            <wp:extent cx="5943600" cy="4620260"/>
+            <wp:effectExtent l="0" t="0" r="0" b="8890"/>
+            <wp:docPr id="1" name="Picture 1"/>
+            <wp:cNvGraphicFramePr>
+              <a:graphicFrameLocks xmlns:a="http://schemas.openxmlformats.org/drawingml/2006/main" noChangeAspect="1"/>
+            </wp:cNvGraphicFramePr>
+            <a:graphic xmlns:a="http://schemas.openxmlformats.org/drawingml/2006/main">
+              <a:graphicData uri="http://schemas.openxmlformats.org/drawingml/2006/picture">
+                <pic:pic xmlns:pic="http://schemas.openxmlformats.org/drawingml/2006/picture">
+                  <pic:nvPicPr>
+                    <pic:cNvPr id="1" name=""/>
+                    <pic:cNvPicPr/>
+                  </pic:nvPicPr>
+                  <pic:blipFill>
+                    <a:blip r:embed="rId9"/>
+                    <a:stretch>
+                      <a:fillRect/>
+                    </a:stretch>
+                  </pic:blipFill>
+                  <pic:spPr>
+                    <a:xfrm>
+                      <a:off x="0" y="0"/>
+                      <a:ext cx="5943600" cy="4620260"/>
+                    </a:xfrm>
+                    <a:prstGeom prst="rect">
+                      <a:avLst/>
+                    </a:prstGeom>
+                  </pic:spPr>
+                </pic:pic>
+              </a:graphicData>
+            </a:graphic>
+          </wp:inline>
+        </w:drawing>
+      </w:r>
+    </w:p>
+    <w:p>
+      <w:pPr>
+        <w:pStyle w:val="ListParagraph"/>
+        <w:ind w:left="0"/>
+      </w:pPr>
+    </w:p>
+    <w:p>
+      <w:pPr>
+        <w:rPr>
+          <w:b/>
+        </w:rPr>
+      </w:pPr>
+      <w:r>
+        <w:t xml:space="preserve">On this page users can create lists and cards, and then arrange them as they see fit. Right </w:t>
+      </w:r>
+      <w:proofErr w:type="gramStart"/>
+      <w:r>
+        <w:t>now</w:t>
+      </w:r>
+      <w:proofErr w:type="gramEnd"/>
+      <w:r>
+        <w:t xml:space="preserve"> in the screenshot I have lots of test data created so I can make sure and catch edge cases. When I deploy this for the final phase, I’ll clear out this data and populate it with more realistic cards and lists.</w:t>
+      </w:r>
+      <w:r>
+        <w:rPr>
+          <w:b/>
+        </w:rPr>
+        <w:br w:type="page"/>
+      </w:r>
+    </w:p>
+    <w:p>
+      <w:pPr>
+        <w:pStyle w:val="ListParagraph"/>
+        <w:ind w:left="0"/>
+        <w:rPr>
+          <w:b/>
+        </w:rPr>
+      </w:pPr>
+      <w:r>
+        <w:rPr>
+          <w:b/>
+        </w:rPr>
+        <w:lastRenderedPageBreak/>
+        <w:t>Card Detail</w:t>
+      </w:r>
+    </w:p>
+    <w:p>
+      <w:pPr>
+        <w:pStyle w:val="ListParagraph"/>
+        <w:ind w:left="0"/>
+      </w:pPr>
+      <w:r>
+        <w:rPr>
+          <w:noProof/>
+        </w:rPr>
+        <w:drawing>
+          <wp:inline distT="0" distB="0" distL="0" distR="0" wp14:anchorId="4A9E536A" wp14:editId="47811DA1">
+            <wp:extent cx="5943600" cy="4179570"/>
+            <wp:effectExtent l="0" t="0" r="0" b="0"/>
+            <wp:docPr id="13" name="Picture 13"/>
+            <wp:cNvGraphicFramePr>
+              <a:graphicFrameLocks xmlns:a="http://schemas.openxmlformats.org/drawingml/2006/main" noChangeAspect="1"/>
+            </wp:cNvGraphicFramePr>
+            <a:graphic xmlns:a="http://schemas.openxmlformats.org/drawingml/2006/main">
+              <a:graphicData uri="http://schemas.openxmlformats.org/drawingml/2006/picture">
+                <pic:pic xmlns:pic="http://schemas.openxmlformats.org/drawingml/2006/picture">
+                  <pic:nvPicPr>
+                    <pic:cNvPr id="1" name=""/>
+                    <pic:cNvPicPr/>
+                  </pic:nvPicPr>
+                  <pic:blipFill>
+                    <a:blip r:embed="rId10"/>
+                    <a:stretch>
+                      <a:fillRect/>
+                    </a:stretch>
+                  </pic:blipFill>
+                  <pic:spPr>
+                    <a:xfrm>
+                      <a:off x="0" y="0"/>
+                      <a:ext cx="5943600" cy="4179570"/>
+                    </a:xfrm>
+                    <a:prstGeom prst="rect">
+                      <a:avLst/>
+                    </a:prstGeom>
+                  </pic:spPr>
+                </pic:pic>
+              </a:graphicData>
+            </a:graphic>
+          </wp:inline>
+        </w:drawing>
+      </w:r>
+    </w:p>
+    <w:p>
+      <w:pPr>
+        <w:pStyle w:val="ListParagraph"/>
+        <w:ind w:left="0"/>
+      </w:pPr>
     </w:p>
     <w:p>
       <w:r>
         <w:t xml:space="preserve">On this page the user can edit the </w:t>
       </w:r>
       <w:r>
-        <w:t>card by clicking on either the title or the description and filling in what they want. When they press enter or click somewhere else, this change will be saved to the server by a PUT call.</w:t>
+        <w:t xml:space="preserve">card by clicking on either the title or the description and filling in what they want. When they press enter or click somewhere else, this change will be saved to the server by a </w:t>
+      </w:r>
+      <w:bookmarkStart w:id="0" w:name="_GoBack"/>
+      <w:bookmarkEnd w:id="0"/>
+      <w:r>
+        <w:t>PUT call.</w:t>
+      </w:r>
+      <w:r>
+        <w:t xml:space="preserve"> In the screenshot, the network debugger is </w:t>
+      </w:r>
+      <w:proofErr w:type="gramStart"/>
+      <w:r>
+        <w:t>open</w:t>
+      </w:r>
+      <w:proofErr w:type="gramEnd"/>
+      <w:r>
+        <w:t xml:space="preserve"> so we can see the REST transactions that the frontend is making with the backend as I post comments on the task.</w:t>
       </w:r>
       <w:r>
         <w:br w:type="page"/>
@@ -2253,16 +2261,47 @@
       <w:pPr>
         <w:pStyle w:val="ListParagraph"/>
         <w:ind w:left="0"/>
-        <w:rPr>
-          <w:b/>
-        </w:rPr>
-      </w:pPr>
-    </w:p>
-    <w:p>
-      <w:pPr>
-        <w:pStyle w:val="ListParagraph"/>
-        <w:ind w:left="0"/>
-      </w:pPr>
+      </w:pPr>
+      <w:r>
+        <w:rPr>
+          <w:noProof/>
+        </w:rPr>
+        <w:drawing>
+          <wp:inline distT="0" distB="0" distL="0" distR="0" wp14:anchorId="6630D566" wp14:editId="6CACFBC1">
+            <wp:extent cx="5943600" cy="4570730"/>
+            <wp:effectExtent l="0" t="0" r="0" b="1270"/>
+            <wp:docPr id="7" name="Picture 7"/>
+            <wp:cNvGraphicFramePr>
+              <a:graphicFrameLocks xmlns:a="http://schemas.openxmlformats.org/drawingml/2006/main" noChangeAspect="1"/>
+            </wp:cNvGraphicFramePr>
+            <a:graphic xmlns:a="http://schemas.openxmlformats.org/drawingml/2006/main">
+              <a:graphicData uri="http://schemas.openxmlformats.org/drawingml/2006/picture">
+                <pic:pic xmlns:pic="http://schemas.openxmlformats.org/drawingml/2006/picture">
+                  <pic:nvPicPr>
+                    <pic:cNvPr id="1" name=""/>
+                    <pic:cNvPicPr/>
+                  </pic:nvPicPr>
+                  <pic:blipFill>
+                    <a:blip r:embed="rId11"/>
+                    <a:stretch>
+                      <a:fillRect/>
+                    </a:stretch>
+                  </pic:blipFill>
+                  <pic:spPr>
+                    <a:xfrm>
+                      <a:off x="0" y="0"/>
+                      <a:ext cx="5943600" cy="4570730"/>
+                    </a:xfrm>
+                    <a:prstGeom prst="rect">
+                      <a:avLst/>
+                    </a:prstGeom>
+                  </pic:spPr>
+                </pic:pic>
+              </a:graphicData>
+            </a:graphic>
+          </wp:inline>
+        </w:drawing>
+      </w:r>
     </w:p>
     <w:p>
       <w:pPr>
@@ -2292,15 +2331,6 @@
         <w:lastRenderedPageBreak/>
         <w:t>Index Page</w:t>
       </w:r>
-    </w:p>
-    <w:p>
-      <w:pPr>
-        <w:pStyle w:val="ListParagraph"/>
-        <w:ind w:left="0"/>
-        <w:rPr>
-          <w:b/>
-        </w:rPr>
-      </w:pPr>
     </w:p>
     <w:p>
       <w:pPr>

</xml_diff>